<commit_message>
added words in doc
</commit_message>
<xml_diff>
--- a/新建 Microsoft Word 文档.docx
+++ b/新建 Microsoft Word 文档.docx
@@ -14,6 +14,13 @@
       </w:r>
     </w:p>
     <w:p>
+      <w:pPr>
+        <w:rPr>
+          <w:rFonts w:ascii="黑体" w:eastAsia="黑体" w:hAnsi="黑体"/>
+          <w:sz w:val="36"/>
+          <w:szCs w:val="40"/>
+        </w:rPr>
+      </w:pPr>
       <w:r>
         <w:rPr>
           <w:rFonts w:hint="eastAsia"/>
@@ -27,6 +34,16 @@
           <w:szCs w:val="40"/>
         </w:rPr>
         <w:t>Word</w:t>
+      </w:r>
+    </w:p>
+    <w:p>
+      <w:r>
+        <w:rPr>
+          <w:rFonts w:ascii="黑体" w:eastAsia="黑体" w:hAnsi="黑体" w:hint="eastAsia"/>
+          <w:sz w:val="36"/>
+          <w:szCs w:val="40"/>
+        </w:rPr>
+        <w:t>呃呃呃呃呃呃呃呃呃鹅鹅鹅鹅鹅鹅饿</w:t>
       </w:r>
     </w:p>
     <w:sectPr>

</xml_diff>